<commit_message>
Implement and leverage UnicodeMapper
This commit implements UnicodeMapper, which maps run content to Unicode values
and Unicode strings back to run content. This enables much richer search and replace
functionality.

This commit also changes OpenXmlRegex to leverage UnicodeMapper, implements
a number of unit tests for UnicodeMapper, and enhances the OpenXmlRegex01
example to demonstrate the additional OpenXmlRegex capabilities.

Fixes #78
</commit_message>
<xml_diff>
--- a/OpenXmlPowerToolsExamples/OpenXmlRegex01/TestDocument.docx
+++ b/OpenXmlPowerToolsExamples/OpenXmlRegex01/TestDocument.docx
@@ -235,6 +235,140 @@
       <w:r>
         <w:t xml:space="preserve"> ‘video’.</w:t>
       </w:r>
+    </w:p>
+    <w:p>
+      <w:r>
+        <w:t>1.</w:t>
+      </w:r>
+      <w:r>
+        <w:tab/>
+      </w:r>
+      <w:r>
+        <w:t>Video provides a powerful way to help you prove your point.</w:t>
+      </w:r>
+      <w:r>
+        <w:br/>
+        <w:t>2.</w:t>
+      </w:r>
+      <w:r>
+        <w:tab/>
+      </w:r>
+      <w:r>
+        <w:t>Audio can do what you said about video in item 1.</w:t>
+      </w:r>
+    </w:p>
+    <w:p>
+      <w:pPr>
+        <w:rPr>
+          <w:b/>
+        </w:rPr>
+      </w:pPr>
+      <w:r>
+        <w:rPr>
+          <w:b/>
+        </w:rPr>
+        <w:t>3</w:t>
+      </w:r>
+      <w:r>
+        <w:rPr>
+          <w:b/>
+        </w:rPr>
+        <w:t>.</w:t>
+      </w:r>
+      <w:r>
+        <w:rPr>
+          <w:b/>
+        </w:rPr>
+        <w:tab/>
+      </w:r>
+      <w:r>
+        <w:rPr>
+          <w:b/>
+        </w:rPr>
+        <w:t>Third Article</w:t>
+      </w:r>
+    </w:p>
+    <w:p>
+      <w:r>
+        <w:t xml:space="preserve">(1) </w:t>
+      </w:r>
+      <w:r>
+        <w:t>Record your video</w:t>
+      </w:r>
+      <w:r>
+        <w:t>;</w:t>
+      </w:r>
+      <w:r>
+        <w:br/>
+        <w:t xml:space="preserve">(2) </w:t>
+      </w:r>
+      <w:r>
+        <w:t>do some post-processing</w:t>
+      </w:r>
+      <w:r>
+        <w:t>; and</w:t>
+      </w:r>
+      <w:r>
+        <w:br/>
+        <w:t xml:space="preserve">(3) </w:t>
+      </w:r>
+      <w:r>
+        <w:t>show it to your friends</w:t>
+      </w:r>
+      <w:r>
+        <w:t>.</w:t>
+      </w:r>
+    </w:p>
+    <w:p>
+      <w:r>
+        <w:t>In this para</w:t>
+      </w:r>
+      <w:r>
+        <w:softHyphen/>
+        <w:t>graph, we use soft hyphens in</w:t>
+      </w:r>
+      <w:r>
+        <w:t xml:space="preserve"> longer ex</w:t>
+      </w:r>
+      <w:r>
+        <w:softHyphen/>
+        <w:t>pressions.</w:t>
+      </w:r>
+    </w:p>
+    <w:p>
+      <w:r>
+        <w:t xml:space="preserve">We </w:t>
+      </w:r>
+      <w:r>
+        <w:t xml:space="preserve">can </w:t>
+      </w:r>
+      <w:r>
+        <w:t xml:space="preserve">also use symbols such as </w:t>
+      </w:r>
+      <w:r>
+        <w:sym w:font="Wingdings" w:char="F028"/>
+      </w:r>
+      <w:r>
+        <w:t xml:space="preserve">, </w:t>
+      </w:r>
+      <w:r>
+        <w:sym w:font="Wingdings" w:char="F021"/>
+      </w:r>
+      <w:r>
+        <w:t xml:space="preserve">, </w:t>
+      </w:r>
+      <w:r>
+        <w:sym w:font="Webdings" w:char="F021"/>
+      </w:r>
+      <w:r>
+        <w:t xml:space="preserve">, or again </w:t>
+      </w:r>
+      <w:r>
+        <w:sym w:font="Wingdings" w:char="F028"/>
+      </w:r>
+      <w:r>
+        <w:t>.</w:t>
+      </w:r>
       <w:bookmarkStart w:id="12" w:name="_GoBack"/>
       <w:bookmarkEnd w:id="12"/>
     </w:p>
@@ -246,6 +380,56 @@
     </w:sectPr>
   </w:body>
 </w:document>
+</file>
+
+<file path=word/endnotes.xml><?xml version="1.0" encoding="utf-8"?>
+<w:endnotes xmlns:wpc="http://schemas.microsoft.com/office/word/2010/wordprocessingCanvas" xmlns:cx="http://schemas.microsoft.com/office/drawing/2014/chartex" xmlns:cx1="http://schemas.microsoft.com/office/drawing/2015/9/8/chartex" xmlns:cx2="http://schemas.microsoft.com/office/drawing/2015/10/21/chartex" xmlns:mc="http://schemas.openxmlformats.org/markup-compatibility/2006" xmlns:o="urn:schemas-microsoft-com:office:office" xmlns:r="http://schemas.openxmlformats.org/officeDocument/2006/relationships" xmlns:m="http://schemas.openxmlformats.org/officeDocument/2006/math" xmlns:v="urn:schemas-microsoft-com:vml" xmlns:wp14="http://schemas.microsoft.com/office/word/2010/wordprocessingDrawing" xmlns:wp="http://schemas.openxmlformats.org/drawingml/2006/wordprocessingDrawing" xmlns:w10="urn:schemas-microsoft-com:office:word" xmlns:w="http://schemas.openxmlformats.org/wordprocessingml/2006/main" xmlns:w14="http://schemas.microsoft.com/office/word/2010/wordml" xmlns:w15="http://schemas.microsoft.com/office/word/2012/wordml" xmlns:w16se="http://schemas.microsoft.com/office/word/2015/wordml/symex" xmlns:wpg="http://schemas.microsoft.com/office/word/2010/wordprocessingGroup" xmlns:wpi="http://schemas.microsoft.com/office/word/2010/wordprocessingInk" xmlns:wne="http://schemas.microsoft.com/office/word/2006/wordml" xmlns:wps="http://schemas.microsoft.com/office/word/2010/wordprocessingShape" mc:Ignorable="w14 w15 w16se wp14">
+  <w:endnote w:type="separator" w:id="-1">
+    <w:p>
+      <w:pPr>
+        <w:spacing w:after="0" w:line="240" w:lineRule="auto"/>
+      </w:pPr>
+      <w:r>
+        <w:separator/>
+      </w:r>
+    </w:p>
+  </w:endnote>
+  <w:endnote w:type="continuationSeparator" w:id="0">
+    <w:p>
+      <w:pPr>
+        <w:spacing w:after="0" w:line="240" w:lineRule="auto"/>
+      </w:pPr>
+      <w:r>
+        <w:continuationSeparator/>
+      </w:r>
+    </w:p>
+  </w:endnote>
+</w:endnotes>
+</file>
+
+<file path=word/footnotes.xml><?xml version="1.0" encoding="utf-8"?>
+<w:footnotes xmlns:wpc="http://schemas.microsoft.com/office/word/2010/wordprocessingCanvas" xmlns:cx="http://schemas.microsoft.com/office/drawing/2014/chartex" xmlns:cx1="http://schemas.microsoft.com/office/drawing/2015/9/8/chartex" xmlns:cx2="http://schemas.microsoft.com/office/drawing/2015/10/21/chartex" xmlns:mc="http://schemas.openxmlformats.org/markup-compatibility/2006" xmlns:o="urn:schemas-microsoft-com:office:office" xmlns:r="http://schemas.openxmlformats.org/officeDocument/2006/relationships" xmlns:m="http://schemas.openxmlformats.org/officeDocument/2006/math" xmlns:v="urn:schemas-microsoft-com:vml" xmlns:wp14="http://schemas.microsoft.com/office/word/2010/wordprocessingDrawing" xmlns:wp="http://schemas.openxmlformats.org/drawingml/2006/wordprocessingDrawing" xmlns:w10="urn:schemas-microsoft-com:office:word" xmlns:w="http://schemas.openxmlformats.org/wordprocessingml/2006/main" xmlns:w14="http://schemas.microsoft.com/office/word/2010/wordml" xmlns:w15="http://schemas.microsoft.com/office/word/2012/wordml" xmlns:w16se="http://schemas.microsoft.com/office/word/2015/wordml/symex" xmlns:wpg="http://schemas.microsoft.com/office/word/2010/wordprocessingGroup" xmlns:wpi="http://schemas.microsoft.com/office/word/2010/wordprocessingInk" xmlns:wne="http://schemas.microsoft.com/office/word/2006/wordml" xmlns:wps="http://schemas.microsoft.com/office/word/2010/wordprocessingShape" mc:Ignorable="w14 w15 w16se wp14">
+  <w:footnote w:type="separator" w:id="-1">
+    <w:p>
+      <w:pPr>
+        <w:spacing w:after="0" w:line="240" w:lineRule="auto"/>
+      </w:pPr>
+      <w:r>
+        <w:separator/>
+      </w:r>
+    </w:p>
+  </w:footnote>
+  <w:footnote w:type="continuationSeparator" w:id="0">
+    <w:p>
+      <w:pPr>
+        <w:spacing w:after="0" w:line="240" w:lineRule="auto"/>
+      </w:pPr>
+      <w:r>
+        <w:continuationSeparator/>
+      </w:r>
+    </w:p>
+  </w:footnote>
+</w:footnotes>
 </file>
 
 <file path=word/people.xml><?xml version="1.0" encoding="utf-8"?>
@@ -711,6 +895,61 @@
       <w:szCs w:val="18"/>
     </w:rPr>
   </w:style>
+  <w:style w:type="paragraph" w:styleId="ListParagraph">
+    <w:name w:val="List Paragraph"/>
+    <w:basedOn w:val="Normal"/>
+    <w:uiPriority w:val="34"/>
+    <w:qFormat/>
+    <w:rsid w:val="00093205"/>
+    <w:pPr>
+      <w:ind w:left="720"/>
+      <w:contextualSpacing/>
+    </w:pPr>
+  </w:style>
+  <w:style w:type="paragraph" w:styleId="Header">
+    <w:name w:val="header"/>
+    <w:basedOn w:val="Normal"/>
+    <w:link w:val="HeaderChar"/>
+    <w:uiPriority w:val="99"/>
+    <w:unhideWhenUsed/>
+    <w:rsid w:val="00E7409C"/>
+    <w:pPr>
+      <w:tabs>
+        <w:tab w:val="center" w:pos="4513"/>
+        <w:tab w:val="right" w:pos="9026"/>
+      </w:tabs>
+      <w:spacing w:after="0" w:line="240" w:lineRule="auto"/>
+    </w:pPr>
+  </w:style>
+  <w:style w:type="character" w:customStyle="1" w:styleId="HeaderChar">
+    <w:name w:val="Header Char"/>
+    <w:basedOn w:val="DefaultParagraphFont"/>
+    <w:link w:val="Header"/>
+    <w:uiPriority w:val="99"/>
+    <w:rsid w:val="00E7409C"/>
+  </w:style>
+  <w:style w:type="paragraph" w:styleId="Footer">
+    <w:name w:val="footer"/>
+    <w:basedOn w:val="Normal"/>
+    <w:link w:val="FooterChar"/>
+    <w:uiPriority w:val="99"/>
+    <w:unhideWhenUsed/>
+    <w:rsid w:val="00E7409C"/>
+    <w:pPr>
+      <w:tabs>
+        <w:tab w:val="center" w:pos="4513"/>
+        <w:tab w:val="right" w:pos="9026"/>
+      </w:tabs>
+      <w:spacing w:after="0" w:line="240" w:lineRule="auto"/>
+    </w:pPr>
+  </w:style>
+  <w:style w:type="character" w:customStyle="1" w:styleId="FooterChar">
+    <w:name w:val="Footer Char"/>
+    <w:basedOn w:val="DefaultParagraphFont"/>
+    <w:link w:val="Footer"/>
+    <w:uiPriority w:val="99"/>
+    <w:rsid w:val="00E7409C"/>
+  </w:style>
 </w:styles>
 </file>
 

</xml_diff>